<commit_message>
adding new text from alpha
</commit_message>
<xml_diff>
--- a/github.docx
+++ b/github.docx
@@ -24,20 +24,53 @@
           <w:sz w:val="24"/>
         </w:rPr>
       </w:pPr>
+      <w:proofErr w:type="gramStart"/>
       <w:r>
         <w:rPr>
           <w:sz w:val="24"/>
         </w:rPr>
-        <w:t>Hi my name is Loren</w:t>
+        <w:t>Hi</w:t>
+      </w:r>
+      <w:proofErr w:type="gramEnd"/>
+      <w:r>
+        <w:rPr>
+          <w:sz w:val="24"/>
+        </w:rPr>
+        <w:t xml:space="preserve"> my name is Loren</w:t>
       </w:r>
       <w:r>
         <w:rPr>
           <w:sz w:val="24"/>
         </w:rPr>
         <w:t xml:space="preserve"> Cisneros.</w:t>
+      </w:r>
+    </w:p>
+    <w:p>
+      <w:pPr>
+        <w:rPr>
+          <w:sz w:val="24"/>
+        </w:rPr>
+      </w:pPr>
+      <w:r>
+        <w:rPr>
+          <w:sz w:val="24"/>
+        </w:rPr>
+        <w:t>I am in ALPHA BRANCH NOW</w:t>
+      </w:r>
+      <w:r>
+        <w:rPr>
+          <w:sz w:val="24"/>
+        </w:rPr>
+        <w:t xml:space="preserve"> sample.</w:t>
       </w:r>
       <w:bookmarkStart w:id="0" w:name="_GoBack"/>
       <w:bookmarkEnd w:id="0"/>
+      <w:r>
+        <w:rPr>
+          <w:sz w:val="24"/>
+        </w:rPr>
+        <w:t xml:space="preserve"> </w:t>
+      </w:r>
     </w:p>
     <w:sectPr>
       <w:pgSz w:w="12240" w:h="15840"/>

</xml_diff>